<commit_message>
Updated with files on 17/03/2025
</commit_message>
<xml_diff>
--- a/docs/Introduction-.docx
+++ b/docs/Introduction-.docx
@@ -26,6 +26,18 @@
         </w:rPr>
         <w:t>Homage to the Buddha, the Perfected One, the fully Awakened One</w:t>
       </w:r>
+      <w:r>
+        <w:rPr>
+          <w:rFonts w:ascii="Times New Roman" w:hAnsi="Times New Roman"/>
+          <w:b/>
+          <w:bCs/>
+          <w:i/>
+          <w:iCs/>
+          <w:sz w:val="28"/>
+          <w:szCs w:val="28"/>
+        </w:rPr>
+        <w:t>!!!</w:t>
+      </w:r>
     </w:p>
     <w:p>
       <w:pPr>
@@ -37,6 +49,7 @@
           <w:bCs/>
           <w:sz w:val="28"/>
           <w:szCs w:val="28"/>
+          <w:lang w:val="en-AU"/>
         </w:rPr>
       </w:pPr>
     </w:p>
@@ -50,183 +63,19 @@
           <w:bCs/>
           <w:sz w:val="28"/>
           <w:szCs w:val="28"/>
+          <w:lang w:val="en-AU"/>
         </w:rPr>
       </w:pPr>
       <w:r>
         <w:rPr>
-          <w:rFonts w:ascii="Times New Roman" w:hAnsi="Times New Roman"/>
+          <w:rFonts w:ascii="Times New Roman" w:eastAsia="Times New Roman" w:hAnsi="Times New Roman" w:cs="Times New Roman"/>
           <w:b/>
           <w:bCs/>
           <w:sz w:val="28"/>
           <w:szCs w:val="28"/>
-          <w:lang w:val="fr-FR"/>
+          <w:lang w:val="en-AU"/>
         </w:rPr>
         <w:t>Introduction</w:t>
-      </w:r>
-    </w:p>
-    <w:p>
-      <w:pPr>
-        <w:pStyle w:val="Body"/>
-        <w:rPr>
-          <w:rFonts w:ascii="Times New Roman" w:hAnsi="Times New Roman" w:cs="Times New Roman"/>
-          <w:sz w:val="24"/>
-          <w:szCs w:val="24"/>
-          <w:lang w:val="en-AU"/>
-        </w:rPr>
-      </w:pPr>
-      <w:r>
-        <w:rPr>
-          <w:rFonts w:ascii="Times New Roman" w:hAnsi="Times New Roman"/>
-          <w:sz w:val="24"/>
-          <w:szCs w:val="24"/>
-        </w:rPr>
-        <w:t xml:space="preserve">This publication is an attempt to relate the Buddha’s life according to what is found in the Pali Tripitaka (referred to henceforth as the ‘suttas’ or ‘scriptures’). Over the millennia, many commentaries and folklore have been passed down in Buddhist countries with a variety of versions of the Buddha’s life being told to us today. The following essays </w:t>
-      </w:r>
-      <w:r>
-        <w:rPr>
-          <w:rFonts w:ascii="Times New Roman" w:hAnsi="Times New Roman"/>
-          <w:sz w:val="24"/>
-          <w:szCs w:val="24"/>
-        </w:rPr>
-        <w:t>draw from</w:t>
-      </w:r>
-      <w:r>
-        <w:rPr>
-          <w:rFonts w:ascii="Times New Roman" w:hAnsi="Times New Roman"/>
-          <w:sz w:val="24"/>
-          <w:szCs w:val="24"/>
-        </w:rPr>
-        <w:t xml:space="preserve"> the Pali T</w:t>
-      </w:r>
-      <w:r>
-        <w:rPr>
-          <w:rFonts w:ascii="Times New Roman" w:hAnsi="Times New Roman"/>
-          <w:sz w:val="24"/>
-          <w:szCs w:val="24"/>
-        </w:rPr>
-        <w:t xml:space="preserve">ipitaka </w:t>
-      </w:r>
-      <w:r>
-        <w:rPr>
-          <w:rFonts w:ascii="Times New Roman" w:hAnsi="Times New Roman"/>
-          <w:sz w:val="24"/>
-          <w:szCs w:val="24"/>
-        </w:rPr>
-        <w:t xml:space="preserve">stories the Buddha himself related of his childhood, his Ministry, the people he encountered and his travels, right up to his final days - from </w:t>
-      </w:r>
-      <w:r>
-        <w:rPr>
-          <w:rFonts w:ascii="Times New Roman" w:hAnsi="Times New Roman"/>
-          <w:sz w:val="24"/>
-          <w:szCs w:val="24"/>
-        </w:rPr>
-        <w:t xml:space="preserve">his birth at </w:t>
-      </w:r>
-      <w:r>
-        <w:rPr>
-          <w:rFonts w:ascii="Times New Roman" w:hAnsi="Times New Roman"/>
-          <w:sz w:val="24"/>
-          <w:szCs w:val="24"/>
-        </w:rPr>
-        <w:t xml:space="preserve">Lumbini to </w:t>
-      </w:r>
-      <w:r>
-        <w:rPr>
-          <w:rFonts w:ascii="Times New Roman" w:hAnsi="Times New Roman"/>
-          <w:sz w:val="24"/>
-          <w:szCs w:val="24"/>
-        </w:rPr>
-        <w:t xml:space="preserve">passing away at </w:t>
-      </w:r>
-      <w:proofErr w:type="spellStart"/>
-      <w:r>
-        <w:rPr>
-          <w:rFonts w:ascii="Times New Roman" w:hAnsi="Times New Roman"/>
-          <w:sz w:val="24"/>
-          <w:szCs w:val="24"/>
-        </w:rPr>
-        <w:t>Kus</w:t>
-      </w:r>
-      <w:r>
-        <w:rPr>
-          <w:rFonts w:ascii="Times New Roman" w:hAnsi="Times New Roman"/>
-          <w:sz w:val="24"/>
-          <w:szCs w:val="24"/>
-        </w:rPr>
-        <w:t>inara</w:t>
-      </w:r>
-      <w:proofErr w:type="spellEnd"/>
-      <w:r>
-        <w:rPr>
-          <w:rFonts w:ascii="Times New Roman" w:hAnsi="Times New Roman"/>
-          <w:sz w:val="24"/>
-          <w:szCs w:val="24"/>
-        </w:rPr>
-        <w:t xml:space="preserve">, hence the title of the compilation </w:t>
-      </w:r>
-      <w:r>
-        <w:rPr>
-          <w:rFonts w:ascii="Times New Roman" w:hAnsi="Times New Roman" w:cs="Times New Roman"/>
-          <w:sz w:val="24"/>
-          <w:szCs w:val="24"/>
-        </w:rPr>
-        <w:t>“</w:t>
-      </w:r>
-      <w:r>
-        <w:rPr>
-          <w:rFonts w:ascii="Times New Roman" w:hAnsi="Times New Roman" w:cs="Times New Roman"/>
-          <w:sz w:val="24"/>
-          <w:szCs w:val="24"/>
-          <w:lang w:val="en-AU"/>
-        </w:rPr>
-        <w:t xml:space="preserve">From Lumbini to </w:t>
-      </w:r>
-      <w:proofErr w:type="spellStart"/>
-      <w:r>
-        <w:rPr>
-          <w:rFonts w:ascii="Times New Roman" w:hAnsi="Times New Roman" w:cs="Times New Roman"/>
-          <w:sz w:val="24"/>
-          <w:szCs w:val="24"/>
-          <w:lang w:val="en-AU"/>
-        </w:rPr>
-        <w:t>Kusinara</w:t>
-      </w:r>
-      <w:proofErr w:type="spellEnd"/>
-      <w:r>
-        <w:rPr>
-          <w:rFonts w:ascii="Times New Roman" w:hAnsi="Times New Roman" w:cs="Times New Roman"/>
-          <w:sz w:val="24"/>
-          <w:szCs w:val="24"/>
-          <w:lang w:val="en-AU"/>
-        </w:rPr>
-        <w:t xml:space="preserve"> - a life inspired</w:t>
-      </w:r>
-      <w:r>
-        <w:rPr>
-          <w:rFonts w:ascii="Times New Roman" w:hAnsi="Times New Roman" w:cs="Times New Roman"/>
-          <w:sz w:val="24"/>
-          <w:szCs w:val="24"/>
-          <w:lang w:val="en-AU"/>
-        </w:rPr>
-        <w:t>”</w:t>
-      </w:r>
-      <w:r>
-        <w:rPr>
-          <w:rFonts w:ascii="Times New Roman" w:hAnsi="Times New Roman" w:cs="Times New Roman"/>
-          <w:sz w:val="24"/>
-          <w:szCs w:val="24"/>
-          <w:lang w:val="en-AU"/>
-        </w:rPr>
-        <w:t>- Wonderful Journey of</w:t>
-      </w:r>
-      <w:r>
-        <w:rPr>
-          <w:rFonts w:ascii="Times New Roman" w:hAnsi="Times New Roman" w:cs="Times New Roman"/>
-          <w:sz w:val="24"/>
-          <w:szCs w:val="24"/>
-          <w:lang w:val="en-AU"/>
-        </w:rPr>
-        <w:t xml:space="preserve"> Our Gotama Buddha.</w:t>
       </w:r>
     </w:p>
     <w:p>
@@ -235,17 +84,68 @@
         <w:spacing w:after="0"/>
         <w:rPr>
           <w:rFonts w:ascii="Times New Roman" w:eastAsia="Times New Roman" w:hAnsi="Times New Roman" w:cs="Times New Roman"/>
-          <w:sz w:val="24"/>
-          <w:szCs w:val="24"/>
+          <w:b/>
+          <w:bCs/>
+          <w:sz w:val="24"/>
+          <w:szCs w:val="24"/>
+          <w:lang w:val="en-AU"/>
         </w:rPr>
       </w:pPr>
       <w:r>
         <w:rPr>
-          <w:rFonts w:ascii="Times New Roman" w:hAnsi="Times New Roman"/>
-          <w:sz w:val="24"/>
-          <w:szCs w:val="24"/>
-        </w:rPr>
-        <w:t>Around 2600 years ago the Buddha gave his first sermon at the Deer Park in Varanasi,</w:t>
+          <w:rFonts w:ascii="Times New Roman" w:eastAsia="Times New Roman" w:hAnsi="Times New Roman" w:cs="Times New Roman"/>
+          <w:sz w:val="24"/>
+          <w:szCs w:val="24"/>
+          <w:lang w:val="en-AU"/>
+        </w:rPr>
+        <w:t xml:space="preserve">This publication is a humble </w:t>
+      </w:r>
+      <w:r>
+        <w:rPr>
+          <w:rFonts w:ascii="Times New Roman" w:eastAsia="Times New Roman" w:hAnsi="Times New Roman" w:cs="Times New Roman"/>
+          <w:sz w:val="24"/>
+          <w:szCs w:val="24"/>
+          <w:lang w:val="en-AU"/>
+        </w:rPr>
+        <w:t>endeavour</w:t>
+      </w:r>
+      <w:r>
+        <w:rPr>
+          <w:rFonts w:ascii="Times New Roman" w:eastAsia="Times New Roman" w:hAnsi="Times New Roman" w:cs="Times New Roman"/>
+          <w:sz w:val="24"/>
+          <w:szCs w:val="24"/>
+          <w:lang w:val="en-AU"/>
+        </w:rPr>
+        <w:t xml:space="preserve"> to present the life of the Buddha as recorded in the Pali Tripitaka—referred to here as the suttas or scriptures. Over the millennia, countless commentaries and folklore have enriched the narratives of the Buddha’s life, resulting in various versions being passed down across Buddhist traditions. However, this compilation seeks to return to the earliest accounts, drawing directly from the Pali Tipitaka—the very stories the Buddha himself shared about his childhood, his ministry, the people he encountered, and the journeys he undertook. From his birth in Lumbini to his final passing</w:t>
+      </w:r>
+      <w:r>
+        <w:rPr>
+          <w:rFonts w:ascii="Times New Roman" w:eastAsia="Times New Roman" w:hAnsi="Times New Roman" w:cs="Times New Roman"/>
+          <w:sz w:val="24"/>
+          <w:szCs w:val="24"/>
+          <w:lang w:val="en-AU"/>
+        </w:rPr>
+        <w:t xml:space="preserve">-away </w:t>
+      </w:r>
+      <w:r>
+        <w:rPr>
+          <w:rFonts w:ascii="Times New Roman" w:eastAsia="Times New Roman" w:hAnsi="Times New Roman" w:cs="Times New Roman"/>
+          <w:sz w:val="24"/>
+          <w:szCs w:val="24"/>
+          <w:lang w:val="en-AU"/>
+        </w:rPr>
+        <w:t>in Kusinara, this collection traces his extraordinary path, fittingly titled: "</w:t>
+      </w:r>
+      <w:r>
+        <w:rPr>
+          <w:rFonts w:ascii="Times New Roman" w:eastAsia="Times New Roman" w:hAnsi="Times New Roman" w:cs="Times New Roman"/>
+          <w:b/>
+          <w:bCs/>
+          <w:sz w:val="24"/>
+          <w:szCs w:val="24"/>
+          <w:lang w:val="en-AU"/>
+        </w:rPr>
+        <w:t>From Lumbini to Kusinara – A Life Inspired: The Wonderful Journey of Our Gotama Buddha."</w:t>
       </w:r>
     </w:p>
     <w:p>
@@ -256,153 +156,7 @@
           <w:rFonts w:ascii="Times New Roman" w:eastAsia="Times New Roman" w:hAnsi="Times New Roman" w:cs="Times New Roman"/>
           <w:sz w:val="24"/>
           <w:szCs w:val="24"/>
-        </w:rPr>
-      </w:pPr>
-      <w:r>
-        <w:rPr>
-          <w:rFonts w:ascii="Times New Roman" w:hAnsi="Times New Roman"/>
-          <w:sz w:val="24"/>
-          <w:szCs w:val="24"/>
-        </w:rPr>
-        <w:t xml:space="preserve">India. The sutta was the </w:t>
-      </w:r>
-      <w:proofErr w:type="spellStart"/>
-      <w:r>
-        <w:rPr>
-          <w:rFonts w:ascii="Times New Roman" w:hAnsi="Times New Roman"/>
-          <w:sz w:val="24"/>
-          <w:szCs w:val="24"/>
-        </w:rPr>
-        <w:t>Dhammachakkapavatavana</w:t>
-      </w:r>
-      <w:proofErr w:type="spellEnd"/>
-      <w:r>
-        <w:rPr>
-          <w:rFonts w:ascii="Times New Roman" w:hAnsi="Times New Roman"/>
-          <w:sz w:val="24"/>
-          <w:szCs w:val="24"/>
-        </w:rPr>
-        <w:t xml:space="preserve"> Sutta, delivered to his former ascetic</w:t>
-      </w:r>
-    </w:p>
-    <w:p>
-      <w:pPr>
-        <w:pStyle w:val="Body"/>
-        <w:spacing w:after="0"/>
-        <w:rPr>
-          <w:rFonts w:ascii="Times New Roman" w:eastAsia="Times New Roman" w:hAnsi="Times New Roman" w:cs="Times New Roman"/>
-          <w:sz w:val="24"/>
-          <w:szCs w:val="24"/>
-        </w:rPr>
-      </w:pPr>
-      <w:r>
-        <w:rPr>
-          <w:rFonts w:ascii="Times New Roman" w:hAnsi="Times New Roman"/>
-          <w:sz w:val="24"/>
-          <w:szCs w:val="24"/>
-        </w:rPr>
-        <w:t>companions. For forty-five years following this first sermon, he walked through towns</w:t>
-      </w:r>
-    </w:p>
-    <w:p>
-      <w:pPr>
-        <w:pStyle w:val="Body"/>
-        <w:spacing w:after="0"/>
-        <w:rPr>
-          <w:rFonts w:ascii="Times New Roman" w:eastAsia="Times New Roman" w:hAnsi="Times New Roman" w:cs="Times New Roman"/>
-          <w:sz w:val="24"/>
-          <w:szCs w:val="24"/>
-        </w:rPr>
-      </w:pPr>
-      <w:r>
-        <w:rPr>
-          <w:rFonts w:ascii="Times New Roman" w:hAnsi="Times New Roman"/>
-          <w:sz w:val="24"/>
-          <w:szCs w:val="24"/>
-        </w:rPr>
-        <w:t>and villages in the northern and eastern parts of India (then known as Central Region of</w:t>
-      </w:r>
-    </w:p>
-    <w:p>
-      <w:pPr>
-        <w:pStyle w:val="Body"/>
-        <w:spacing w:after="0"/>
-        <w:rPr>
-          <w:rFonts w:ascii="Times New Roman" w:eastAsia="Times New Roman" w:hAnsi="Times New Roman" w:cs="Times New Roman"/>
-          <w:sz w:val="24"/>
-          <w:szCs w:val="24"/>
-        </w:rPr>
-      </w:pPr>
-      <w:r>
-        <w:rPr>
-          <w:rFonts w:ascii="Times New Roman" w:hAnsi="Times New Roman"/>
-          <w:sz w:val="24"/>
-          <w:szCs w:val="24"/>
-        </w:rPr>
-        <w:t>Dambadiva</w:t>
-      </w:r>
-      <w:r>
-        <w:rPr>
-          <w:rFonts w:ascii="Times New Roman" w:hAnsi="Times New Roman"/>
-          <w:sz w:val="24"/>
-          <w:szCs w:val="24"/>
-        </w:rPr>
-        <w:t xml:space="preserve">- </w:t>
-      </w:r>
-      <w:r>
-        <w:rPr>
-          <w:rFonts w:ascii="Times New Roman" w:hAnsi="Times New Roman"/>
-          <w:sz w:val="24"/>
-          <w:szCs w:val="24"/>
-        </w:rPr>
-        <w:t>(</w:t>
-      </w:r>
-      <w:proofErr w:type="spellStart"/>
-      <w:r>
-        <w:rPr>
-          <w:rFonts w:ascii="Times New Roman" w:hAnsi="Times New Roman"/>
-          <w:sz w:val="24"/>
-          <w:szCs w:val="24"/>
-        </w:rPr>
-        <w:t>majjhimadesa</w:t>
-      </w:r>
-      <w:proofErr w:type="spellEnd"/>
-      <w:r>
-        <w:rPr>
-          <w:rFonts w:ascii="Times New Roman" w:hAnsi="Times New Roman"/>
-          <w:sz w:val="24"/>
-          <w:szCs w:val="24"/>
-        </w:rPr>
-        <w:t>), building a monastic order and teaching the dhamma to</w:t>
-      </w:r>
-    </w:p>
-    <w:p>
-      <w:pPr>
-        <w:pStyle w:val="Body"/>
-        <w:spacing w:after="0"/>
-        <w:rPr>
-          <w:rFonts w:ascii="Times New Roman" w:eastAsia="Times New Roman" w:hAnsi="Times New Roman" w:cs="Times New Roman"/>
-          <w:sz w:val="24"/>
-          <w:szCs w:val="24"/>
-        </w:rPr>
-      </w:pPr>
-      <w:r>
-        <w:rPr>
-          <w:rFonts w:ascii="Times New Roman" w:hAnsi="Times New Roman"/>
-          <w:sz w:val="24"/>
-          <w:szCs w:val="24"/>
-        </w:rPr>
-        <w:t>people from all walks of life.</w:t>
-      </w:r>
-    </w:p>
-    <w:p>
-      <w:pPr>
-        <w:pStyle w:val="Body"/>
-        <w:spacing w:after="0"/>
-        <w:rPr>
-          <w:rFonts w:ascii="Times New Roman" w:eastAsia="Times New Roman" w:hAnsi="Times New Roman" w:cs="Times New Roman"/>
-          <w:sz w:val="24"/>
-          <w:szCs w:val="24"/>
+          <w:lang w:val="en-AU"/>
         </w:rPr>
       </w:pPr>
     </w:p>
@@ -414,15 +168,35 @@
           <w:rFonts w:ascii="Times New Roman" w:eastAsia="Times New Roman" w:hAnsi="Times New Roman" w:cs="Times New Roman"/>
           <w:sz w:val="24"/>
           <w:szCs w:val="24"/>
+          <w:lang w:val="en-AU"/>
         </w:rPr>
       </w:pPr>
       <w:r>
         <w:rPr>
-          <w:rFonts w:ascii="Times New Roman" w:hAnsi="Times New Roman"/>
-          <w:sz w:val="24"/>
-          <w:szCs w:val="24"/>
-        </w:rPr>
-        <w:t>The Buddha, who renounced a life of luxury as a royal prince, sought the truth, the way to</w:t>
+          <w:rFonts w:ascii="Times New Roman" w:eastAsia="Times New Roman" w:hAnsi="Times New Roman" w:cs="Times New Roman"/>
+          <w:sz w:val="24"/>
+          <w:szCs w:val="24"/>
+          <w:lang w:val="en-AU"/>
+        </w:rPr>
+        <w:t>Around 2,600 years ago, the Buddha delivered his first sermon—the Dhammacakkap</w:t>
+      </w:r>
+      <w:r>
+        <w:rPr>
+          <w:rFonts w:ascii="Times New Roman" w:eastAsia="Times New Roman" w:hAnsi="Times New Roman" w:cs="Times New Roman"/>
+          <w:sz w:val="24"/>
+          <w:szCs w:val="24"/>
+          <w:lang w:val="en-AU"/>
+        </w:rPr>
+        <w:t xml:space="preserve"> -</w:t>
+      </w:r>
+      <w:r>
+        <w:rPr>
+          <w:rFonts w:ascii="Times New Roman" w:eastAsia="Times New Roman" w:hAnsi="Times New Roman" w:cs="Times New Roman"/>
+          <w:sz w:val="24"/>
+          <w:szCs w:val="24"/>
+          <w:lang w:val="en-AU"/>
+        </w:rPr>
+        <w:t>pavattana Sutta—at the Deer Park in Varanasi, India, to his former ascetic companions. That moment marked the turning of the Wheel of Dhamma, setting in motion a profound spiritual awakening. For the next forty-five years, he walked the lands of northern and eastern India, known in those times as Majjhimadesa (the Central Region of Dambadiva). He wandered through villages and cities, establishing a monastic order and sharing the timeless Dhamma with people from all walks of life.</w:t>
       </w:r>
     </w:p>
     <w:p>
@@ -433,63 +207,7 @@
           <w:rFonts w:ascii="Times New Roman" w:eastAsia="Times New Roman" w:hAnsi="Times New Roman" w:cs="Times New Roman"/>
           <w:sz w:val="24"/>
           <w:szCs w:val="24"/>
-        </w:rPr>
-      </w:pPr>
-      <w:r>
-        <w:rPr>
-          <w:rFonts w:ascii="Times New Roman" w:hAnsi="Times New Roman"/>
-          <w:sz w:val="24"/>
-          <w:szCs w:val="24"/>
-        </w:rPr>
-        <w:t xml:space="preserve">eliminate suffering. Many men and women were fortunate enough to become his disciples, even attaining one of the four stages of enlightenment, including the final goal, </w:t>
-      </w:r>
-    </w:p>
-    <w:p>
-      <w:pPr>
-        <w:pStyle w:val="Body"/>
-        <w:spacing w:after="0"/>
-        <w:rPr>
-          <w:rFonts w:ascii="Times New Roman" w:eastAsia="Times New Roman" w:hAnsi="Times New Roman" w:cs="Times New Roman"/>
-          <w:sz w:val="24"/>
-          <w:szCs w:val="24"/>
-        </w:rPr>
-      </w:pPr>
-      <w:r>
-        <w:rPr>
-          <w:rFonts w:ascii="Times New Roman" w:hAnsi="Times New Roman"/>
-          <w:sz w:val="24"/>
-          <w:szCs w:val="24"/>
-          <w:lang w:val="it-IT"/>
-        </w:rPr>
-        <w:t>nibb</w:t>
-      </w:r>
-      <w:proofErr w:type="spellStart"/>
-      <w:r>
-        <w:rPr>
-          <w:rFonts w:ascii="Times New Roman" w:hAnsi="Times New Roman"/>
-          <w:sz w:val="24"/>
-          <w:szCs w:val="24"/>
-        </w:rPr>
-        <w:t>āna</w:t>
-      </w:r>
-      <w:proofErr w:type="spellEnd"/>
-      <w:r>
-        <w:rPr>
-          <w:rFonts w:ascii="Times New Roman" w:hAnsi="Times New Roman"/>
-          <w:sz w:val="24"/>
-          <w:szCs w:val="24"/>
-        </w:rPr>
-        <w:t>.</w:t>
-      </w:r>
-    </w:p>
-    <w:p>
-      <w:pPr>
-        <w:pStyle w:val="Body"/>
-        <w:spacing w:after="0"/>
-        <w:rPr>
-          <w:rFonts w:ascii="Times New Roman" w:eastAsia="Times New Roman" w:hAnsi="Times New Roman" w:cs="Times New Roman"/>
-          <w:sz w:val="24"/>
-          <w:szCs w:val="24"/>
+          <w:lang w:val="en-AU"/>
         </w:rPr>
       </w:pPr>
     </w:p>
@@ -501,59 +219,17 @@
           <w:rFonts w:ascii="Times New Roman" w:eastAsia="Times New Roman" w:hAnsi="Times New Roman" w:cs="Times New Roman"/>
           <w:sz w:val="24"/>
           <w:szCs w:val="24"/>
+          <w:lang w:val="en-AU"/>
         </w:rPr>
       </w:pPr>
       <w:r>
         <w:rPr>
-          <w:rFonts w:ascii="Times New Roman" w:hAnsi="Times New Roman"/>
-          <w:sz w:val="24"/>
-          <w:szCs w:val="24"/>
-        </w:rPr>
-        <w:t>This booklet was compiled to show gratitude for the Dhamma, the teachings of the Blessed One. It is appropriate at this point to quote from ‘</w:t>
-      </w:r>
-      <w:proofErr w:type="spellStart"/>
-      <w:r>
-        <w:rPr>
-          <w:rFonts w:ascii="Times New Roman" w:hAnsi="Times New Roman"/>
-          <w:sz w:val="24"/>
-          <w:szCs w:val="24"/>
-        </w:rPr>
-        <w:t>Budugunaalankaraya</w:t>
-      </w:r>
-      <w:proofErr w:type="spellEnd"/>
-      <w:r>
-        <w:rPr>
-          <w:rFonts w:ascii="Times New Roman" w:hAnsi="Times New Roman"/>
-          <w:sz w:val="24"/>
-          <w:szCs w:val="24"/>
-        </w:rPr>
-        <w:t xml:space="preserve">’ (qualities of the Buddha) by </w:t>
-      </w:r>
-      <w:proofErr w:type="spellStart"/>
-      <w:r>
-        <w:rPr>
-          <w:rFonts w:ascii="Times New Roman" w:hAnsi="Times New Roman"/>
-          <w:sz w:val="24"/>
-          <w:szCs w:val="24"/>
-        </w:rPr>
-        <w:t>Vidagama</w:t>
-      </w:r>
-      <w:proofErr w:type="spellEnd"/>
-      <w:r>
-        <w:rPr>
-          <w:rFonts w:ascii="Times New Roman" w:hAnsi="Times New Roman"/>
-          <w:sz w:val="24"/>
-          <w:szCs w:val="24"/>
-        </w:rPr>
-        <w:t xml:space="preserve"> Maha Thero</w:t>
-      </w:r>
-      <w:r>
-        <w:rPr>
-          <w:rFonts w:ascii="Times New Roman" w:hAnsi="Times New Roman"/>
-          <w:sz w:val="24"/>
-          <w:szCs w:val="24"/>
-        </w:rPr>
-        <w:t>:</w:t>
+          <w:rFonts w:ascii="Times New Roman" w:eastAsia="Times New Roman" w:hAnsi="Times New Roman" w:cs="Times New Roman"/>
+          <w:sz w:val="24"/>
+          <w:szCs w:val="24"/>
+          <w:lang w:val="en-AU"/>
+        </w:rPr>
+        <w:t>Born into royal privilege, the Buddha renounced a life of luxury in pursuit of truth, seeking the path to the complete cessation of suffering. Many who heard his teachings—both men and women—became his disciples, some even attaining the highest realization: Nibbāna.</w:t>
       </w:r>
     </w:p>
     <w:p>
@@ -564,6 +240,211 @@
           <w:rFonts w:ascii="Times New Roman" w:eastAsia="Times New Roman" w:hAnsi="Times New Roman" w:cs="Times New Roman"/>
           <w:sz w:val="24"/>
           <w:szCs w:val="24"/>
+          <w:lang w:val="en-AU"/>
+        </w:rPr>
+      </w:pPr>
+      <w:r>
+        <w:rPr>
+          <w:rFonts w:ascii="Times New Roman" w:eastAsia="Times New Roman" w:hAnsi="Times New Roman" w:cs="Times New Roman"/>
+          <w:sz w:val="24"/>
+          <w:szCs w:val="24"/>
+          <w:lang w:val="en-AU"/>
+        </w:rPr>
+        <w:t xml:space="preserve">This compilation is an offering of gratitude for the priceless Dhamma—the Blessed One’s teachings, which continue to illuminate the path for countless beings. In this spirit, it is fitting to recall the words of Vidagama Maha Thero from the </w:t>
+      </w:r>
+      <w:r>
+        <w:rPr>
+          <w:rFonts w:ascii="Times New Roman" w:eastAsia="Times New Roman" w:hAnsi="Times New Roman" w:cs="Times New Roman"/>
+          <w:i/>
+          <w:iCs/>
+          <w:sz w:val="24"/>
+          <w:szCs w:val="24"/>
+          <w:lang w:val="en-AU"/>
+        </w:rPr>
+        <w:t>Budugunaalankāraya</w:t>
+      </w:r>
+      <w:r>
+        <w:rPr>
+          <w:rFonts w:ascii="Times New Roman" w:eastAsia="Times New Roman" w:hAnsi="Times New Roman" w:cs="Times New Roman"/>
+          <w:sz w:val="24"/>
+          <w:szCs w:val="24"/>
+          <w:lang w:val="en-AU"/>
+        </w:rPr>
+        <w:t>, which beautifully express the reverence one feels in making even the simplest offering to the Buddha:</w:t>
+      </w:r>
+    </w:p>
+    <w:p>
+      <w:pPr>
+        <w:pStyle w:val="Body"/>
+        <w:rPr>
+          <w:rFonts w:ascii="Times New Roman" w:eastAsia="Times New Roman" w:hAnsi="Times New Roman" w:cs="Times New Roman"/>
+          <w:i/>
+          <w:iCs/>
+          <w:sz w:val="24"/>
+          <w:szCs w:val="24"/>
+          <w:lang w:val="en-AU"/>
+        </w:rPr>
+      </w:pPr>
+      <w:r>
+        <w:rPr>
+          <w:rFonts w:ascii="Times New Roman" w:eastAsia="Times New Roman" w:hAnsi="Times New Roman" w:cs="Times New Roman"/>
+          <w:i/>
+          <w:iCs/>
+          <w:sz w:val="24"/>
+          <w:szCs w:val="24"/>
+          <w:lang w:val="en-AU"/>
+        </w:rPr>
+        <w:t xml:space="preserve">The Blessed One was </w:t>
+      </w:r>
+      <w:r>
+        <w:rPr>
+          <w:rFonts w:ascii="Times New Roman" w:eastAsia="Times New Roman" w:hAnsi="Times New Roman" w:cs="Times New Roman"/>
+          <w:i/>
+          <w:iCs/>
+          <w:sz w:val="24"/>
+          <w:szCs w:val="24"/>
+          <w:lang w:val="en-AU"/>
+        </w:rPr>
+        <w:t>honoured</w:t>
+      </w:r>
+      <w:r>
+        <w:rPr>
+          <w:rFonts w:ascii="Times New Roman" w:eastAsia="Times New Roman" w:hAnsi="Times New Roman" w:cs="Times New Roman"/>
+          <w:i/>
+          <w:iCs/>
+          <w:sz w:val="24"/>
+          <w:szCs w:val="24"/>
+          <w:lang w:val="en-AU"/>
+        </w:rPr>
+        <w:br/>
+        <w:t>And revered with celestial coral flowers.</w:t>
+      </w:r>
+      <w:r>
+        <w:rPr>
+          <w:rFonts w:ascii="Times New Roman" w:eastAsia="Times New Roman" w:hAnsi="Times New Roman" w:cs="Times New Roman"/>
+          <w:i/>
+          <w:iCs/>
+          <w:sz w:val="24"/>
+          <w:szCs w:val="24"/>
+          <w:lang w:val="en-AU"/>
+        </w:rPr>
+        <w:br/>
+        <w:t>I have only this humble work to offer to Him, the Great Sage.</w:t>
+      </w:r>
+      <w:r>
+        <w:rPr>
+          <w:rFonts w:ascii="Times New Roman" w:eastAsia="Times New Roman" w:hAnsi="Times New Roman" w:cs="Times New Roman"/>
+          <w:i/>
+          <w:iCs/>
+          <w:sz w:val="24"/>
+          <w:szCs w:val="24"/>
+          <w:lang w:val="en-AU"/>
+        </w:rPr>
+        <w:br/>
+        <w:t>My gift is but a wildflower—</w:t>
+      </w:r>
+      <w:r>
+        <w:rPr>
+          <w:rFonts w:ascii="Times New Roman" w:eastAsia="Times New Roman" w:hAnsi="Times New Roman" w:cs="Times New Roman"/>
+          <w:i/>
+          <w:iCs/>
+          <w:sz w:val="24"/>
+          <w:szCs w:val="24"/>
+          <w:lang w:val="en-AU"/>
+        </w:rPr>
+        <w:br/>
+        <w:t>Yet who can say it is unworthy?</w:t>
+      </w:r>
+    </w:p>
+    <w:p>
+      <w:pPr>
+        <w:pStyle w:val="Body"/>
+        <w:spacing w:after="0"/>
+        <w:rPr>
+          <w:rFonts w:ascii="Times New Roman" w:eastAsia="Times New Roman" w:hAnsi="Times New Roman" w:cs="Times New Roman"/>
+          <w:sz w:val="24"/>
+          <w:szCs w:val="24"/>
+          <w:lang w:val="en-AU"/>
+        </w:rPr>
+      </w:pPr>
+      <w:r>
+        <w:rPr>
+          <w:rFonts w:ascii="Times New Roman" w:eastAsia="Times New Roman" w:hAnsi="Times New Roman" w:cs="Times New Roman"/>
+          <w:sz w:val="24"/>
+          <w:szCs w:val="24"/>
+          <w:lang w:val="en-AU"/>
+        </w:rPr>
+        <w:t>With the same humility and devotion, we present this work in homage to the Blessed One.</w:t>
+      </w:r>
+    </w:p>
+    <w:p>
+      <w:pPr>
+        <w:pStyle w:val="Body"/>
+        <w:spacing w:after="0"/>
+        <w:rPr>
+          <w:rFonts w:ascii="Times New Roman" w:eastAsia="Times New Roman" w:hAnsi="Times New Roman" w:cs="Times New Roman"/>
+          <w:sz w:val="24"/>
+          <w:szCs w:val="24"/>
+          <w:lang w:val="en-AU"/>
+        </w:rPr>
+      </w:pPr>
+      <w:r>
+        <w:rPr>
+          <w:rFonts w:ascii="Times New Roman" w:eastAsia="Times New Roman" w:hAnsi="Times New Roman" w:cs="Times New Roman"/>
+          <w:sz w:val="24"/>
+          <w:szCs w:val="24"/>
+          <w:lang w:val="en-AU"/>
+        </w:rPr>
+        <w:t xml:space="preserve">May all beings be </w:t>
+      </w:r>
+      <w:r>
+        <w:rPr>
+          <w:rFonts w:ascii="Times New Roman" w:eastAsia="Times New Roman" w:hAnsi="Times New Roman" w:cs="Times New Roman"/>
+          <w:sz w:val="24"/>
+          <w:szCs w:val="24"/>
+          <w:lang w:val="en-AU"/>
+        </w:rPr>
+        <w:t>happy</w:t>
+      </w:r>
+      <w:r>
+        <w:rPr>
+          <w:rFonts w:ascii="Times New Roman" w:eastAsia="Times New Roman" w:hAnsi="Times New Roman" w:cs="Times New Roman"/>
+          <w:sz w:val="24"/>
+          <w:szCs w:val="24"/>
+          <w:lang w:val="en-AU"/>
+        </w:rPr>
+        <w:t>!</w:t>
+      </w:r>
+      <w:r>
+        <w:rPr>
+          <w:rFonts w:ascii="Times New Roman" w:eastAsia="Times New Roman" w:hAnsi="Times New Roman" w:cs="Times New Roman"/>
+          <w:sz w:val="24"/>
+          <w:szCs w:val="24"/>
+          <w:lang w:val="en-AU"/>
+        </w:rPr>
+        <w:br/>
+        <w:t>May all beings attain Nibbāna</w:t>
+      </w:r>
+      <w:r>
+        <w:rPr>
+          <w:rFonts w:ascii="Times New Roman" w:eastAsia="Times New Roman" w:hAnsi="Times New Roman" w:cs="Times New Roman"/>
+          <w:sz w:val="24"/>
+          <w:szCs w:val="24"/>
+          <w:lang w:val="en-AU"/>
+        </w:rPr>
+        <w:t xml:space="preserve">! </w:t>
+      </w:r>
+    </w:p>
+    <w:p>
+      <w:pPr>
+        <w:pStyle w:val="Body"/>
+        <w:spacing w:after="0"/>
+        <w:rPr>
+          <w:rFonts w:ascii="Times New Roman" w:eastAsia="Times New Roman" w:hAnsi="Times New Roman" w:cs="Times New Roman"/>
+          <w:b/>
+          <w:bCs/>
+          <w:sz w:val="28"/>
+          <w:szCs w:val="28"/>
         </w:rPr>
       </w:pPr>
     </w:p>
@@ -583,15 +464,7 @@
           <w:sz w:val="24"/>
           <w:szCs w:val="24"/>
         </w:rPr>
-        <w:t xml:space="preserve">The Blessed One was </w:t>
-      </w:r>
-      <w:r>
-        <w:rPr>
-          <w:rFonts w:ascii="Times New Roman" w:hAnsi="Times New Roman"/>
-          <w:sz w:val="24"/>
-          <w:szCs w:val="24"/>
-        </w:rPr>
-        <w:t>honored</w:t>
+        <w:t>Compiled and edited by faithful followers of the Blessed One</w:t>
       </w:r>
     </w:p>
     <w:p>
@@ -609,8 +482,9 @@
           <w:rFonts w:ascii="Times New Roman" w:hAnsi="Times New Roman"/>
           <w:sz w:val="24"/>
           <w:szCs w:val="24"/>
-        </w:rPr>
-        <w:t>and respected by offerings of</w:t>
+          <w:lang w:val="it-IT"/>
+        </w:rPr>
+        <w:t>Santi Forest Monastery</w:t>
       </w:r>
     </w:p>
     <w:p>
@@ -618,282 +492,18 @@
         <w:pStyle w:val="Body"/>
         <w:spacing w:after="0"/>
         <w:rPr>
-          <w:rFonts w:ascii="Times New Roman" w:eastAsia="Times New Roman" w:hAnsi="Times New Roman" w:cs="Times New Roman"/>
+          <w:rFonts w:ascii="Times New Roman" w:hAnsi="Times New Roman" w:cs="Times New Roman"/>
           <w:sz w:val="24"/>
           <w:szCs w:val="24"/>
         </w:rPr>
       </w:pPr>
       <w:r>
         <w:rPr>
-          <w:rFonts w:ascii="Times New Roman" w:hAnsi="Times New Roman"/>
-          <w:sz w:val="24"/>
-          <w:szCs w:val="24"/>
-        </w:rPr>
-        <w:t>scented Coral flowers of heaven.</w:t>
-      </w:r>
-    </w:p>
-    <w:p>
-      <w:pPr>
-        <w:pStyle w:val="Body"/>
-        <w:spacing w:after="0"/>
-        <w:rPr>
-          <w:rFonts w:ascii="Times New Roman" w:eastAsia="Times New Roman" w:hAnsi="Times New Roman" w:cs="Times New Roman"/>
-          <w:sz w:val="24"/>
-          <w:szCs w:val="24"/>
-        </w:rPr>
-      </w:pPr>
-      <w:r>
-        <w:rPr>
-          <w:rFonts w:ascii="Times New Roman" w:hAnsi="Times New Roman"/>
-          <w:sz w:val="24"/>
-          <w:szCs w:val="24"/>
-        </w:rPr>
-        <w:t>I have only this humble work</w:t>
-      </w:r>
-    </w:p>
-    <w:p>
-      <w:pPr>
-        <w:pStyle w:val="Body"/>
-        <w:spacing w:after="0"/>
-        <w:rPr>
-          <w:rFonts w:ascii="Times New Roman" w:eastAsia="Times New Roman" w:hAnsi="Times New Roman" w:cs="Times New Roman"/>
-          <w:sz w:val="24"/>
-          <w:szCs w:val="24"/>
-        </w:rPr>
-      </w:pPr>
-      <w:r>
-        <w:rPr>
-          <w:rFonts w:ascii="Times New Roman" w:hAnsi="Times New Roman"/>
-          <w:sz w:val="24"/>
-          <w:szCs w:val="24"/>
-        </w:rPr>
-        <w:t>to offer to him, to the Great sage</w:t>
-      </w:r>
-    </w:p>
-    <w:p>
-      <w:pPr>
-        <w:pStyle w:val="Body"/>
-        <w:spacing w:after="0"/>
-        <w:rPr>
-          <w:rFonts w:ascii="Times New Roman" w:eastAsia="Times New Roman" w:hAnsi="Times New Roman" w:cs="Times New Roman"/>
-          <w:sz w:val="24"/>
-          <w:szCs w:val="24"/>
-        </w:rPr>
-      </w:pPr>
-      <w:r>
-        <w:rPr>
-          <w:rFonts w:ascii="Times New Roman" w:hAnsi="Times New Roman"/>
-          <w:sz w:val="24"/>
-          <w:szCs w:val="24"/>
-        </w:rPr>
-        <w:t>My offering is like a wild flower</w:t>
-      </w:r>
-    </w:p>
-    <w:p>
-      <w:pPr>
-        <w:pStyle w:val="Body"/>
-        <w:spacing w:after="0"/>
-        <w:rPr>
-          <w:rFonts w:ascii="Times New Roman" w:eastAsia="Times New Roman" w:hAnsi="Times New Roman" w:cs="Times New Roman"/>
-          <w:sz w:val="24"/>
-          <w:szCs w:val="24"/>
-        </w:rPr>
-      </w:pPr>
-      <w:r>
-        <w:rPr>
-          <w:rFonts w:ascii="Times New Roman" w:hAnsi="Times New Roman"/>
-          <w:sz w:val="24"/>
-          <w:szCs w:val="24"/>
-        </w:rPr>
-        <w:t>But who can say it is a wrong doing?</w:t>
-      </w:r>
-    </w:p>
-    <w:p>
-      <w:pPr>
-        <w:pStyle w:val="Body"/>
-        <w:spacing w:after="0"/>
-        <w:rPr>
-          <w:rFonts w:ascii="Times New Roman" w:eastAsia="Times New Roman" w:hAnsi="Times New Roman" w:cs="Times New Roman"/>
-          <w:sz w:val="24"/>
-          <w:szCs w:val="24"/>
-        </w:rPr>
-      </w:pPr>
-    </w:p>
-    <w:p>
-      <w:pPr>
-        <w:pStyle w:val="Body"/>
-        <w:spacing w:after="0"/>
-        <w:rPr>
-          <w:rFonts w:ascii="Times New Roman" w:eastAsia="Times New Roman" w:hAnsi="Times New Roman" w:cs="Times New Roman"/>
-          <w:sz w:val="24"/>
-          <w:szCs w:val="24"/>
-        </w:rPr>
-      </w:pPr>
-      <w:r>
-        <w:rPr>
-          <w:rFonts w:ascii="Times New Roman" w:hAnsi="Times New Roman"/>
-          <w:sz w:val="24"/>
-          <w:szCs w:val="24"/>
-        </w:rPr>
-        <w:t xml:space="preserve">Remembering those humble words of the Venerable </w:t>
-      </w:r>
-      <w:proofErr w:type="spellStart"/>
-      <w:r>
-        <w:rPr>
-          <w:rFonts w:ascii="Times New Roman" w:hAnsi="Times New Roman"/>
-          <w:sz w:val="24"/>
-          <w:szCs w:val="24"/>
-        </w:rPr>
-        <w:t>Vidagama</w:t>
-      </w:r>
-      <w:proofErr w:type="spellEnd"/>
-      <w:r>
-        <w:rPr>
-          <w:rFonts w:ascii="Times New Roman" w:hAnsi="Times New Roman"/>
-          <w:sz w:val="24"/>
-          <w:szCs w:val="24"/>
-        </w:rPr>
-        <w:t xml:space="preserve"> Maha Thero, we offer this</w:t>
-      </w:r>
-    </w:p>
-    <w:p>
-      <w:pPr>
-        <w:pStyle w:val="Body"/>
-        <w:spacing w:after="0"/>
-        <w:rPr>
-          <w:rFonts w:ascii="Times New Roman" w:eastAsia="Times New Roman" w:hAnsi="Times New Roman" w:cs="Times New Roman"/>
-          <w:sz w:val="24"/>
-          <w:szCs w:val="24"/>
-        </w:rPr>
-      </w:pPr>
-      <w:r>
-        <w:rPr>
-          <w:rFonts w:ascii="Times New Roman" w:hAnsi="Times New Roman"/>
-          <w:sz w:val="24"/>
-          <w:szCs w:val="24"/>
-        </w:rPr>
-        <w:t>compilation with devotion and respect.</w:t>
-      </w:r>
-    </w:p>
-    <w:p>
-      <w:pPr>
-        <w:pStyle w:val="Body"/>
-        <w:spacing w:after="0"/>
-        <w:rPr>
-          <w:rFonts w:ascii="Times New Roman" w:eastAsia="Times New Roman" w:hAnsi="Times New Roman" w:cs="Times New Roman"/>
-          <w:sz w:val="24"/>
-          <w:szCs w:val="24"/>
-        </w:rPr>
-      </w:pPr>
-    </w:p>
-    <w:p>
-      <w:pPr>
-        <w:pStyle w:val="Body"/>
-        <w:spacing w:after="0"/>
-        <w:rPr>
-          <w:rFonts w:ascii="Times New Roman" w:eastAsia="Times New Roman" w:hAnsi="Times New Roman" w:cs="Times New Roman"/>
-          <w:sz w:val="24"/>
-          <w:szCs w:val="24"/>
-        </w:rPr>
-      </w:pPr>
-      <w:r>
-        <w:rPr>
-          <w:rFonts w:ascii="Times New Roman" w:hAnsi="Times New Roman"/>
-          <w:sz w:val="24"/>
-          <w:szCs w:val="24"/>
-        </w:rPr>
-        <w:t>May all beings be happy!</w:t>
-      </w:r>
-    </w:p>
-    <w:p>
-      <w:pPr>
-        <w:pStyle w:val="Body"/>
-        <w:spacing w:after="0"/>
-        <w:rPr>
-          <w:rFonts w:ascii="Times New Roman" w:eastAsia="Times New Roman" w:hAnsi="Times New Roman" w:cs="Times New Roman"/>
-          <w:sz w:val="24"/>
-          <w:szCs w:val="24"/>
-        </w:rPr>
-      </w:pPr>
-      <w:r>
-        <w:rPr>
-          <w:rFonts w:ascii="Times New Roman" w:hAnsi="Times New Roman"/>
-          <w:sz w:val="24"/>
-          <w:szCs w:val="24"/>
-        </w:rPr>
-        <w:t>May all beings attain Nibbana!</w:t>
-      </w:r>
-    </w:p>
-    <w:p>
-      <w:pPr>
-        <w:pStyle w:val="Body"/>
-        <w:spacing w:after="0"/>
-        <w:rPr>
-          <w:rFonts w:ascii="Times New Roman" w:eastAsia="Times New Roman" w:hAnsi="Times New Roman" w:cs="Times New Roman"/>
-          <w:sz w:val="24"/>
-          <w:szCs w:val="24"/>
-        </w:rPr>
-      </w:pPr>
-    </w:p>
-    <w:p>
-      <w:pPr>
-        <w:pStyle w:val="Body"/>
-        <w:spacing w:after="0"/>
-        <w:rPr>
-          <w:rFonts w:ascii="Times New Roman" w:eastAsia="Times New Roman" w:hAnsi="Times New Roman" w:cs="Times New Roman"/>
-          <w:sz w:val="24"/>
-          <w:szCs w:val="24"/>
-        </w:rPr>
-      </w:pPr>
-      <w:r>
-        <w:rPr>
-          <w:rFonts w:ascii="Times New Roman" w:hAnsi="Times New Roman"/>
-          <w:sz w:val="24"/>
-          <w:szCs w:val="24"/>
-        </w:rPr>
-        <w:t>Compiled and edited by faithful followers of the Blessed One</w:t>
-      </w:r>
-    </w:p>
-    <w:p>
-      <w:pPr>
-        <w:pStyle w:val="Body"/>
-        <w:spacing w:after="0"/>
-        <w:rPr>
-          <w:rFonts w:ascii="Times New Roman" w:eastAsia="Times New Roman" w:hAnsi="Times New Roman" w:cs="Times New Roman"/>
-          <w:sz w:val="24"/>
-          <w:szCs w:val="24"/>
-        </w:rPr>
-      </w:pPr>
-      <w:r>
-        <w:rPr>
-          <w:rFonts w:ascii="Times New Roman" w:hAnsi="Times New Roman"/>
-          <w:sz w:val="24"/>
-          <w:szCs w:val="24"/>
-          <w:lang w:val="it-IT"/>
-        </w:rPr>
-        <w:t>Santi Forest Monastery</w:t>
-      </w:r>
-    </w:p>
-    <w:p>
-      <w:pPr>
-        <w:pStyle w:val="Body"/>
-        <w:spacing w:after="0"/>
-      </w:pPr>
-      <w:r>
-        <w:rPr>
-          <w:rFonts w:ascii="Times New Roman" w:hAnsi="Times New Roman"/>
-          <w:sz w:val="24"/>
-          <w:szCs w:val="24"/>
-        </w:rPr>
-        <w:t>2024</w:t>
-      </w:r>
-      <w:r>
-        <w:rPr>
-          <w:rFonts w:ascii="Times New Roman" w:hAnsi="Times New Roman"/>
-          <w:sz w:val="24"/>
-          <w:szCs w:val="24"/>
-        </w:rPr>
-        <w:t>-2025</w:t>
+          <w:rFonts w:ascii="Times New Roman" w:hAnsi="Times New Roman" w:cs="Times New Roman"/>
+          <w:sz w:val="24"/>
+          <w:szCs w:val="24"/>
+        </w:rPr>
+        <w:t>Vesak, 2025.</w:t>
       </w:r>
     </w:p>
     <w:sectPr>

</xml_diff>